<commit_message>
update new version of website
</commit_message>
<xml_diff>
--- a/download/NamVu-resume.docx
+++ b/download/NamVu-resume.docx
@@ -153,22 +153,6 @@
           <w:sz w:val="18"/>
           <w:szCs w:val="18"/>
         </w:rPr>
-        <w:t>+61</w:t>
-      </w:r>
-      <w:r>
-        <w:rPr>
-          <w:rFonts w:ascii="Arial" w:hAnsi="Arial" w:cs="Arial"/>
-          <w:sz w:val="18"/>
-          <w:szCs w:val="18"/>
-        </w:rPr>
-        <w:t xml:space="preserve"> </w:t>
-      </w:r>
-      <w:r>
-        <w:rPr>
-          <w:rFonts w:ascii="Arial" w:hAnsi="Arial" w:cs="Arial"/>
-          <w:sz w:val="18"/>
-          <w:szCs w:val="18"/>
-        </w:rPr>
         <w:t>0</w:t>
       </w:r>
       <w:r>
@@ -177,15 +161,39 @@
           <w:sz w:val="18"/>
           <w:szCs w:val="18"/>
         </w:rPr>
-        <w:t>452-614-80</w:t>
-      </w:r>
-      <w:r>
-        <w:rPr>
-          <w:rFonts w:ascii="Arial" w:hAnsi="Arial" w:cs="Arial"/>
-          <w:sz w:val="18"/>
-          <w:szCs w:val="18"/>
-        </w:rPr>
-        <w:t>7</w:t>
+        <w:t>348</w:t>
+      </w:r>
+      <w:r>
+        <w:rPr>
+          <w:rFonts w:ascii="Arial" w:hAnsi="Arial" w:cs="Arial"/>
+          <w:sz w:val="18"/>
+          <w:szCs w:val="18"/>
+        </w:rPr>
+        <w:t>-</w:t>
+      </w:r>
+      <w:r>
+        <w:rPr>
+          <w:rFonts w:ascii="Arial" w:hAnsi="Arial" w:cs="Arial"/>
+          <w:sz w:val="18"/>
+          <w:szCs w:val="18"/>
+        </w:rPr>
+        <w:t>338</w:t>
+      </w:r>
+      <w:r>
+        <w:rPr>
+          <w:rFonts w:ascii="Arial" w:hAnsi="Arial" w:cs="Arial"/>
+          <w:sz w:val="18"/>
+          <w:szCs w:val="18"/>
+        </w:rPr>
+        <w:t>-</w:t>
+      </w:r>
+      <w:r>
+        <w:rPr>
+          <w:rFonts w:ascii="Arial" w:hAnsi="Arial" w:cs="Arial"/>
+          <w:sz w:val="18"/>
+          <w:szCs w:val="18"/>
+        </w:rPr>
+        <w:t>392</w:t>
       </w:r>
       <w:r>
         <w:rPr>
@@ -290,7 +298,23 @@
           <w:sz w:val="18"/>
           <w:szCs w:val="18"/>
         </w:rPr>
-        <w:t>Data scientist in marketing industry, with a bachelor's background in software engineering. I am excited about obtaining data-driven insights and leveraging data science skills to solve business problems.</w:t>
+        <w:t xml:space="preserve">Data </w:t>
+      </w:r>
+      <w:r>
+        <w:rPr>
+          <w:rFonts w:ascii="Arial" w:hAnsi="Arial" w:cs="Arial"/>
+          <w:sz w:val="18"/>
+          <w:szCs w:val="18"/>
+        </w:rPr>
+        <w:t>S</w:t>
+      </w:r>
+      <w:r>
+        <w:rPr>
+          <w:rFonts w:ascii="Arial" w:hAnsi="Arial" w:cs="Arial"/>
+          <w:sz w:val="18"/>
+          <w:szCs w:val="18"/>
+        </w:rPr>
+        <w:t>cientist in marketing industry, with a bachelor's background in software engineering. I am excited about obtaining data-driven insights and leveraging data science skills to solve business problems.</w:t>
       </w:r>
     </w:p>
     <w:p>
@@ -365,7 +389,192 @@
           <w:sz w:val="18"/>
           <w:szCs w:val="18"/>
         </w:rPr>
-        <w:t>Technical Skills</w:t>
+        <w:t>Technical Skills:</w:t>
+      </w:r>
+      <w:r>
+        <w:rPr>
+          <w:rFonts w:ascii="Arial" w:hAnsi="Arial" w:cs="Arial"/>
+          <w:i/>
+          <w:iCs/>
+          <w:sz w:val="18"/>
+          <w:szCs w:val="18"/>
+        </w:rPr>
+        <w:t xml:space="preserve">  </w:t>
+      </w:r>
+      <w:r>
+        <w:rPr>
+          <w:rFonts w:ascii="Arial" w:hAnsi="Arial" w:cs="Arial"/>
+          <w:sz w:val="18"/>
+          <w:szCs w:val="18"/>
+        </w:rPr>
+        <w:t xml:space="preserve">Programming, </w:t>
+      </w:r>
+      <w:r>
+        <w:rPr>
+          <w:rFonts w:ascii="Arial" w:hAnsi="Arial" w:cs="Arial"/>
+          <w:sz w:val="18"/>
+          <w:szCs w:val="18"/>
+        </w:rPr>
+        <w:t>Data Analy</w:t>
+      </w:r>
+      <w:r>
+        <w:rPr>
+          <w:rFonts w:ascii="Arial" w:hAnsi="Arial" w:cs="Arial"/>
+          <w:sz w:val="18"/>
+          <w:szCs w:val="18"/>
+        </w:rPr>
+        <w:t>tics</w:t>
+      </w:r>
+      <w:r>
+        <w:rPr>
+          <w:rFonts w:ascii="Arial" w:hAnsi="Arial" w:cs="Arial"/>
+          <w:sz w:val="18"/>
+          <w:szCs w:val="18"/>
+        </w:rPr>
+        <w:t xml:space="preserve">, </w:t>
+      </w:r>
+      <w:r>
+        <w:rPr>
+          <w:rFonts w:ascii="Arial" w:hAnsi="Arial" w:cs="Arial"/>
+          <w:sz w:val="18"/>
+          <w:szCs w:val="18"/>
+        </w:rPr>
+        <w:t xml:space="preserve">Machine Learning (supervised, unsupervised, deep learning), </w:t>
+      </w:r>
+      <w:r>
+        <w:rPr>
+          <w:rFonts w:ascii="Arial" w:hAnsi="Arial" w:cs="Arial"/>
+          <w:sz w:val="18"/>
+          <w:szCs w:val="18"/>
+        </w:rPr>
+        <w:t xml:space="preserve">Data Ming, </w:t>
+      </w:r>
+      <w:r>
+        <w:rPr>
+          <w:rFonts w:ascii="Arial" w:hAnsi="Arial" w:cs="Arial"/>
+          <w:sz w:val="18"/>
+          <w:szCs w:val="18"/>
+        </w:rPr>
+        <w:t>Databases (d</w:t>
+      </w:r>
+      <w:r>
+        <w:rPr>
+          <w:rFonts w:ascii="Arial" w:hAnsi="Arial" w:cs="Arial"/>
+          <w:sz w:val="18"/>
+          <w:szCs w:val="18"/>
+        </w:rPr>
+        <w:t xml:space="preserve">ata </w:t>
+      </w:r>
+      <w:r>
+        <w:rPr>
+          <w:rFonts w:ascii="Arial" w:hAnsi="Arial" w:cs="Arial"/>
+          <w:sz w:val="18"/>
+          <w:szCs w:val="18"/>
+        </w:rPr>
+        <w:t>w</w:t>
+      </w:r>
+      <w:r>
+        <w:rPr>
+          <w:rFonts w:ascii="Arial" w:hAnsi="Arial" w:cs="Arial"/>
+          <w:sz w:val="18"/>
+          <w:szCs w:val="18"/>
+        </w:rPr>
+        <w:t>arehouse</w:t>
+      </w:r>
+      <w:r>
+        <w:rPr>
+          <w:rFonts w:ascii="Arial" w:hAnsi="Arial" w:cs="Arial"/>
+          <w:sz w:val="18"/>
+          <w:szCs w:val="18"/>
+        </w:rPr>
+        <w:t>, distributed d</w:t>
+      </w:r>
+      <w:r>
+        <w:rPr>
+          <w:rFonts w:ascii="Arial" w:hAnsi="Arial" w:cs="Arial"/>
+          <w:sz w:val="18"/>
+          <w:szCs w:val="18"/>
+        </w:rPr>
+        <w:t>ata</w:t>
+      </w:r>
+      <w:r>
+        <w:rPr>
+          <w:rFonts w:ascii="Arial" w:hAnsi="Arial" w:cs="Arial"/>
+          <w:sz w:val="18"/>
+          <w:szCs w:val="18"/>
+        </w:rPr>
+        <w:t>b</w:t>
+      </w:r>
+      <w:r>
+        <w:rPr>
+          <w:rFonts w:ascii="Arial" w:hAnsi="Arial" w:cs="Arial"/>
+          <w:sz w:val="18"/>
+          <w:szCs w:val="18"/>
+        </w:rPr>
+        <w:t>ase</w:t>
+      </w:r>
+      <w:r>
+        <w:rPr>
+          <w:rFonts w:ascii="Arial" w:hAnsi="Arial" w:cs="Arial"/>
+          <w:sz w:val="18"/>
+          <w:szCs w:val="18"/>
+        </w:rPr>
+        <w:t>)</w:t>
+      </w:r>
+      <w:r>
+        <w:rPr>
+          <w:rFonts w:ascii="Arial" w:hAnsi="Arial" w:cs="Arial"/>
+          <w:sz w:val="18"/>
+          <w:szCs w:val="18"/>
+        </w:rPr>
+        <w:t xml:space="preserve">, </w:t>
+      </w:r>
+      <w:r>
+        <w:rPr>
+          <w:rFonts w:ascii="Arial" w:hAnsi="Arial" w:cs="Arial"/>
+          <w:sz w:val="18"/>
+          <w:szCs w:val="18"/>
+        </w:rPr>
+        <w:t>Association Rules, Data Visualization, Recommendation, Statistics, Natural Language Processing, Big Data</w:t>
+      </w:r>
+    </w:p>
+    <w:p>
+      <w:pPr>
+        <w:spacing w:after="0" w:line="300" w:lineRule="exact"/>
+        <w:jc w:val="both"/>
+        <w:rPr>
+          <w:rFonts w:ascii="Arial" w:hAnsi="Arial" w:cs="Arial"/>
+          <w:sz w:val="18"/>
+          <w:szCs w:val="18"/>
+        </w:rPr>
+      </w:pPr>
+      <w:r>
+        <w:rPr>
+          <w:rFonts w:ascii="Arial" w:hAnsi="Arial" w:cs="Arial"/>
+          <w:sz w:val="18"/>
+          <w:szCs w:val="18"/>
+        </w:rPr>
+        <w:t>●</w:t>
+      </w:r>
+      <w:r>
+        <w:rPr>
+          <w:rFonts w:ascii="Arial" w:hAnsi="Arial" w:cs="Arial"/>
+          <w:sz w:val="18"/>
+          <w:szCs w:val="18"/>
+        </w:rPr>
+        <w:t xml:space="preserve"> </w:t>
+      </w:r>
+      <w:r>
+        <w:rPr>
+          <w:rFonts w:ascii="Arial" w:hAnsi="Arial" w:cs="Arial"/>
+          <w:b/>
+          <w:bCs/>
+          <w:i/>
+          <w:iCs/>
+          <w:sz w:val="18"/>
+          <w:szCs w:val="18"/>
+        </w:rPr>
+        <w:t>Tools</w:t>
       </w:r>
       <w:r>
         <w:rPr>
@@ -395,140 +604,23 @@
           <w:sz w:val="18"/>
           <w:szCs w:val="18"/>
         </w:rPr>
-        <w:t>Programming, Machine Learning (supervised, unsupervised, deep learning), Databases (d</w:t>
-      </w:r>
-      <w:r>
-        <w:rPr>
-          <w:rFonts w:ascii="Arial" w:hAnsi="Arial" w:cs="Arial"/>
-          <w:sz w:val="18"/>
-          <w:szCs w:val="18"/>
-        </w:rPr>
-        <w:t xml:space="preserve">ata </w:t>
-      </w:r>
-      <w:r>
-        <w:rPr>
-          <w:rFonts w:ascii="Arial" w:hAnsi="Arial" w:cs="Arial"/>
-          <w:sz w:val="18"/>
-          <w:szCs w:val="18"/>
-        </w:rPr>
-        <w:t>w</w:t>
-      </w:r>
-      <w:r>
-        <w:rPr>
-          <w:rFonts w:ascii="Arial" w:hAnsi="Arial" w:cs="Arial"/>
-          <w:sz w:val="18"/>
-          <w:szCs w:val="18"/>
-        </w:rPr>
-        <w:t>arehouse</w:t>
-      </w:r>
-      <w:r>
-        <w:rPr>
-          <w:rFonts w:ascii="Arial" w:hAnsi="Arial" w:cs="Arial"/>
-          <w:sz w:val="18"/>
-          <w:szCs w:val="18"/>
-        </w:rPr>
-        <w:t>, distributed d</w:t>
-      </w:r>
-      <w:r>
-        <w:rPr>
-          <w:rFonts w:ascii="Arial" w:hAnsi="Arial" w:cs="Arial"/>
-          <w:sz w:val="18"/>
-          <w:szCs w:val="18"/>
-        </w:rPr>
-        <w:t>ata</w:t>
-      </w:r>
-      <w:r>
-        <w:rPr>
-          <w:rFonts w:ascii="Arial" w:hAnsi="Arial" w:cs="Arial"/>
-          <w:sz w:val="18"/>
-          <w:szCs w:val="18"/>
-        </w:rPr>
-        <w:t>b</w:t>
-      </w:r>
-      <w:r>
-        <w:rPr>
-          <w:rFonts w:ascii="Arial" w:hAnsi="Arial" w:cs="Arial"/>
-          <w:sz w:val="18"/>
-          <w:szCs w:val="18"/>
-        </w:rPr>
-        <w:t>ase</w:t>
-      </w:r>
-      <w:r>
-        <w:rPr>
-          <w:rFonts w:ascii="Arial" w:hAnsi="Arial" w:cs="Arial"/>
-          <w:sz w:val="18"/>
-          <w:szCs w:val="18"/>
-        </w:rPr>
-        <w:t>), Association Rules, Data Visualization, Recommendation, Statistics, Natural Language Processing, Big Data</w:t>
-      </w:r>
-    </w:p>
-    <w:p>
-      <w:pPr>
-        <w:spacing w:after="0" w:line="300" w:lineRule="exact"/>
-        <w:jc w:val="both"/>
-        <w:rPr>
-          <w:rFonts w:ascii="Arial" w:hAnsi="Arial" w:cs="Arial"/>
-          <w:sz w:val="18"/>
-          <w:szCs w:val="18"/>
-        </w:rPr>
-      </w:pPr>
-      <w:r>
-        <w:rPr>
-          <w:rFonts w:ascii="Arial" w:hAnsi="Arial" w:cs="Arial"/>
-          <w:sz w:val="18"/>
-          <w:szCs w:val="18"/>
-        </w:rPr>
-        <w:t>●</w:t>
-      </w:r>
-      <w:r>
-        <w:rPr>
-          <w:rFonts w:ascii="Arial" w:hAnsi="Arial" w:cs="Arial"/>
-          <w:sz w:val="18"/>
-          <w:szCs w:val="18"/>
-        </w:rPr>
-        <w:t xml:space="preserve"> </w:t>
-      </w:r>
-      <w:r>
-        <w:rPr>
-          <w:rFonts w:ascii="Arial" w:hAnsi="Arial" w:cs="Arial"/>
-          <w:b/>
-          <w:bCs/>
-          <w:i/>
-          <w:iCs/>
-          <w:sz w:val="18"/>
-          <w:szCs w:val="18"/>
-        </w:rPr>
-        <w:t>Tools</w:t>
-      </w:r>
-      <w:r>
-        <w:rPr>
-          <w:rFonts w:ascii="Arial" w:hAnsi="Arial" w:cs="Arial"/>
-          <w:b/>
-          <w:bCs/>
-          <w:i/>
-          <w:iCs/>
-          <w:sz w:val="18"/>
-          <w:szCs w:val="18"/>
-        </w:rPr>
-        <w:t>:</w:t>
-      </w:r>
-      <w:r>
-        <w:rPr>
-          <w:rFonts w:ascii="Arial" w:hAnsi="Arial" w:cs="Arial"/>
-          <w:i/>
-          <w:iCs/>
-          <w:sz w:val="18"/>
-          <w:szCs w:val="18"/>
-        </w:rPr>
-        <w:t xml:space="preserve">  </w:t>
-      </w:r>
-      <w:r>
-        <w:rPr>
-          <w:rFonts w:ascii="Arial" w:hAnsi="Arial" w:cs="Arial"/>
-          <w:sz w:val="18"/>
-          <w:szCs w:val="18"/>
-        </w:rPr>
-        <w:t>Python (Pandas, Numpy, Matplotlib, Seaborn, Scikit-learn, Keras, TensorFlow, XGBoost, LightGBM, PySpark, Librosa, NLTK, BERT, Transformer, T5, Django, Selenium, BeautifulSoup), SQL, MySQL, PostgreSQL, Git/GitHub, Jupyter Notebook, VS Code, Tableau, Excel, HTML, CSS, JavaScript, RESTful API, Command Line, AWS (EC2, S3, Kinesis, DynamoDB, Lambda, Glue, Athena, EMR, SageMaker, Elasticsearch, Redshift, QuickSight)</w:t>
+        <w:t xml:space="preserve">Python (Pandas, Numpy, Matplotlib, Seaborn, Scikit-learn, Keras, TensorFlow, XGBoost, LightGBM, PySpark, Librosa, NLTK, BERT, Transformer, T5, Django, Selenium, BeautifulSoup), SQL, </w:t>
+      </w:r>
+      <w:r>
+        <w:rPr>
+          <w:rFonts w:ascii="Arial" w:hAnsi="Arial" w:cs="Arial"/>
+          <w:sz w:val="18"/>
+          <w:szCs w:val="18"/>
+        </w:rPr>
+        <w:t>No</w:t>
+      </w:r>
+      <w:r>
+        <w:rPr>
+          <w:rFonts w:ascii="Arial" w:hAnsi="Arial" w:cs="Arial"/>
+          <w:sz w:val="18"/>
+          <w:szCs w:val="18"/>
+        </w:rPr>
+        <w:t>SQL, PostgreSQL, Git/GitHub, Jupyter Notebook, VS Code, Tableau, Excel, HTML, CSS, JavaScript, RESTful API, Command Line, AWS (EC2, S3, Kinesis, DynamoDB, Lambda, Glue, Athena, EMR, SageMaker, Elasticsearch, Redshift, QuickSight)</w:t>
       </w:r>
     </w:p>
     <w:p>
@@ -623,7 +715,17 @@
           <w:sz w:val="19"/>
           <w:szCs w:val="19"/>
         </w:rPr>
-        <w:t>7/2020 – 10/2020</w:t>
+        <w:t>06</w:t>
+      </w:r>
+      <w:r>
+        <w:rPr>
+          <w:rFonts w:ascii="Arial" w:hAnsi="Arial" w:cs="Arial"/>
+          <w:i/>
+          <w:iCs/>
+          <w:sz w:val="19"/>
+          <w:szCs w:val="19"/>
+        </w:rPr>
+        <w:t>/2020 – 10/2020</w:t>
       </w:r>
     </w:p>
     <w:p>
@@ -1022,7 +1124,19 @@
           <w:sz w:val="19"/>
           <w:szCs w:val="19"/>
         </w:rPr>
-        <w:t>Backend Developer Intern</w:t>
+        <w:t>Data Engineer</w:t>
+      </w:r>
+      <w:r>
+        <w:rPr>
+          <w:rFonts w:ascii="Arial" w:hAnsi="Arial" w:cs="Arial"/>
+          <w:b/>
+          <w:bCs/>
+          <w:i/>
+          <w:iCs/>
+          <w:sz w:val="19"/>
+          <w:szCs w:val="19"/>
+        </w:rPr>
+        <w:t xml:space="preserve"> Intern</w:t>
       </w:r>
       <w:r>
         <w:rPr>
@@ -1042,6 +1156,16 @@
           <w:sz w:val="19"/>
           <w:szCs w:val="19"/>
         </w:rPr>
+        <w:t>0</w:t>
+      </w:r>
+      <w:r>
+        <w:rPr>
+          <w:rFonts w:ascii="Arial" w:hAnsi="Arial" w:cs="Arial"/>
+          <w:i/>
+          <w:iCs/>
+          <w:sz w:val="19"/>
+          <w:szCs w:val="19"/>
+        </w:rPr>
         <w:t>7</w:t>
       </w:r>
       <w:r>
@@ -1072,7 +1196,27 @@
           <w:sz w:val="19"/>
           <w:szCs w:val="19"/>
         </w:rPr>
-        <w:t xml:space="preserve"> – 9/201</w:t>
+        <w:t xml:space="preserve"> – </w:t>
+      </w:r>
+      <w:r>
+        <w:rPr>
+          <w:rFonts w:ascii="Arial" w:hAnsi="Arial" w:cs="Arial"/>
+          <w:i/>
+          <w:iCs/>
+          <w:sz w:val="19"/>
+          <w:szCs w:val="19"/>
+        </w:rPr>
+        <w:t>0</w:t>
+      </w:r>
+      <w:r>
+        <w:rPr>
+          <w:rFonts w:ascii="Arial" w:hAnsi="Arial" w:cs="Arial"/>
+          <w:i/>
+          <w:iCs/>
+          <w:sz w:val="19"/>
+          <w:szCs w:val="19"/>
+        </w:rPr>
+        <w:t>9/201</w:t>
       </w:r>
       <w:r>
         <w:rPr>

</xml_diff>